<commit_message>
minor modification (slide 25, mainly)
</commit_message>
<xml_diff>
--- a/main-520-project/Script for Presentation_v3.docx
+++ b/main-520-project/Script for Presentation_v3.docx
@@ -205,7 +205,91 @@
         <w:rPr>
           <w:rFonts w:cstheme="minorHAnsi"/>
         </w:rPr>
-        <w:t xml:space="preserve"> belong to the rejected group, or you can advise that she was rejected because she lacked certain features and that those features need to be updated.</w:t>
+        <w:t xml:space="preserve"> belong to the rejected group, or you can advise that she was rejected because she lacked certain features and that those features need to be updated. </w:t>
+      </w:r>
+    </w:p>
+    <w:p>
+      <w:pPr>
+        <w:rPr>
+          <w:rFonts w:cstheme="minorHAnsi"/>
+        </w:rPr>
+      </w:pPr>
+      <w:r>
+        <w:rPr>
+          <w:rFonts w:cstheme="minorHAnsi"/>
+        </w:rPr>
+        <w:t xml:space="preserve">[Slide 6] </w:t>
+      </w:r>
+      <w:r>
+        <w:rPr>
+          <w:rFonts w:cstheme="minorHAnsi"/>
+        </w:rPr>
+        <w:t xml:space="preserve">However, in any </w:t>
+      </w:r>
+      <w:r>
+        <w:rPr>
+          <w:rFonts w:cstheme="minorHAnsi"/>
+          <w:color w:val="000000"/>
+        </w:rPr>
+        <w:t>case, the</w:t>
+      </w:r>
+      <w:r>
+        <w:rPr>
+          <w:rFonts w:cstheme="minorHAnsi"/>
+        </w:rPr>
+        <w:t xml:space="preserve"> bank's explanation system must be reasonable and fair, regardless of its complexity. Note that the bank's customers, including Jesse, are only interested in being evaluated for reasonable and fair reasons and are not interested in system </w:t>
+      </w:r>
+      <w:r>
+        <w:rPr>
+          <w:rFonts w:ascii="Calibri" w:hAnsi="Calibri" w:cs="Calibri"/>
+          <w:color w:val="000000"/>
+        </w:rPr>
+        <w:t>details</w:t>
+      </w:r>
+      <w:r>
+        <w:rPr>
+          <w:rFonts w:cstheme="minorHAnsi"/>
+        </w:rPr>
+        <w:t>. Therefore, we need to at least clarify where the basis and source of the data are.</w:t>
+      </w:r>
+    </w:p>
+    <w:p>
+      <w:pPr>
+        <w:rPr>
+          <w:rFonts w:cstheme="minorHAnsi"/>
+        </w:rPr>
+      </w:pPr>
+      <w:r>
+        <w:rPr>
+          <w:rFonts w:cstheme="minorHAnsi"/>
+        </w:rPr>
+        <w:t xml:space="preserve">[Slide 7] </w:t>
+      </w:r>
+      <w:r>
+        <w:rPr>
+          <w:rFonts w:cstheme="minorHAnsi"/>
+        </w:rPr>
+        <w:t xml:space="preserve">Let us recall once again the definition of data provenance mentioned earlier. Connecting </w:t>
+      </w:r>
+      <w:r>
+        <w:rPr>
+          <w:rFonts w:ascii="Calibri" w:hAnsi="Calibri" w:cs="Calibri"/>
+          <w:color w:val="000000"/>
+        </w:rPr>
+        <w:t>this</w:t>
+      </w:r>
+      <w:r>
+        <w:rPr>
+          <w:rFonts w:cstheme="minorHAnsi"/>
+        </w:rPr>
+        <w:t xml:space="preserve"> with the previous example, we can conclude </w:t>
+      </w:r>
+      <w:r>
+        <w:rPr>
+          <w:rFonts w:ascii="Calibri" w:hAnsi="Calibri" w:cs="Calibri"/>
+          <w:color w:val="000000"/>
+        </w:rPr>
+        <w:t>that the provenance of the</w:t>
       </w:r>
       <w:r>
         <w:rPr>
@@ -213,96 +297,6 @@
         </w:rPr>
         <w:t xml:space="preserve"> </w:t>
       </w:r>
-    </w:p>
-    <w:p>
-      <w:pPr>
-        <w:rPr>
-          <w:rFonts w:cstheme="minorHAnsi"/>
-        </w:rPr>
-      </w:pPr>
-      <w:r>
-        <w:rPr>
-          <w:rFonts w:cstheme="minorHAnsi"/>
-        </w:rPr>
-        <w:t xml:space="preserve">[Slide 6] </w:t>
-      </w:r>
-      <w:r>
-        <w:rPr>
-          <w:rFonts w:cstheme="minorHAnsi"/>
-        </w:rPr>
-        <w:t xml:space="preserve">However, in any </w:t>
-      </w:r>
-      <w:r>
-        <w:rPr>
-          <w:rFonts w:cstheme="minorHAnsi"/>
-          <w:color w:val="000000"/>
-        </w:rPr>
-        <w:t>case, the</w:t>
-      </w:r>
-      <w:r>
-        <w:rPr>
-          <w:rFonts w:cstheme="minorHAnsi"/>
-        </w:rPr>
-        <w:t xml:space="preserve"> bank's explanation system must be reasonable and fair, regardless of its complexity. Note that the bank's customers, including Jesse, are only interested in being evaluated for reasonable and fair reasons and are not interested in system </w:t>
-      </w:r>
-      <w:r>
-        <w:rPr>
-          <w:rFonts w:ascii="Calibri" w:hAnsi="Calibri" w:cs="Calibri"/>
-          <w:color w:val="000000"/>
-        </w:rPr>
-        <w:t>details</w:t>
-      </w:r>
-      <w:r>
-        <w:rPr>
-          <w:rFonts w:cstheme="minorHAnsi"/>
-        </w:rPr>
-        <w:t>. Therefore, we need to at least clarify where the basis and source of the data are.</w:t>
-      </w:r>
-    </w:p>
-    <w:p>
-      <w:pPr>
-        <w:rPr>
-          <w:rFonts w:cstheme="minorHAnsi"/>
-        </w:rPr>
-      </w:pPr>
-      <w:r>
-        <w:rPr>
-          <w:rFonts w:cstheme="minorHAnsi"/>
-        </w:rPr>
-        <w:t xml:space="preserve">[Slide 7] </w:t>
-      </w:r>
-      <w:r>
-        <w:rPr>
-          <w:rFonts w:cstheme="minorHAnsi"/>
-        </w:rPr>
-        <w:t xml:space="preserve">Let us recall once again the definition of data provenance mentioned earlier. Connecting </w:t>
-      </w:r>
-      <w:r>
-        <w:rPr>
-          <w:rFonts w:ascii="Calibri" w:hAnsi="Calibri" w:cs="Calibri"/>
-          <w:color w:val="000000"/>
-        </w:rPr>
-        <w:t>this</w:t>
-      </w:r>
-      <w:r>
-        <w:rPr>
-          <w:rFonts w:cstheme="minorHAnsi"/>
-        </w:rPr>
-        <w:t xml:space="preserve"> with the previous example, we can conclude </w:t>
-      </w:r>
-      <w:r>
-        <w:rPr>
-          <w:rFonts w:ascii="Calibri" w:hAnsi="Calibri" w:cs="Calibri"/>
-          <w:color w:val="000000"/>
-        </w:rPr>
-        <w:t>that the provenance of the</w:t>
-      </w:r>
-      <w:r>
-        <w:rPr>
-          <w:rFonts w:cstheme="minorHAnsi"/>
-        </w:rPr>
-        <w:t xml:space="preserve"> </w:t>
-      </w:r>
       <w:r>
         <w:rPr>
           <w:rFonts w:ascii="Calibri" w:hAnsi="Calibri" w:cs="Calibri"/>
@@ -476,19 +470,7 @@
         <w:rPr>
           <w:rFonts w:cstheme="minorHAnsi"/>
         </w:rPr>
-        <w:t xml:space="preserve">[Slide 10] In the first case, the system extracts ‘the most common’ features of customers who have already been rejected for a loan and checks whether the loan applicant meets the conditions. Although it does not identify how </w:t>
-      </w:r>
-      <w:r>
-        <w:rPr>
-          <w:rFonts w:cstheme="minorHAnsi"/>
-        </w:rPr>
-        <w:t>customers can</w:t>
-      </w:r>
-      <w:r>
-        <w:rPr>
-          <w:rFonts w:cstheme="minorHAnsi"/>
-        </w:rPr>
-        <w:t xml:space="preserve"> be approved for a loan, the reasons for being rejected are clear and logical. This system judges the value of new data based on a set of the most common rules. This system can be said to be a rule-based explanation system. </w:t>
+        <w:t xml:space="preserve">[Slide 10] In the first case, the system extracts ‘the most common’ features of customers who have already been rejected for a loan and checks whether the loan applicant meets the conditions. Although it does not identify how customers can be approved for a loan, the reasons for being rejected are clear and logical. This system judges the value of new data based on a set of the most common rules. This system can be said to be a rule-based explanation system. </w:t>
       </w:r>
     </w:p>
     <w:p>
@@ -521,31 +503,7 @@
         <w:rPr>
           <w:rFonts w:cstheme="minorHAnsi"/>
         </w:rPr>
-        <w:t xml:space="preserve">[Slide 12] Counterfactual explanatory systems, on the other hand, are more purposive explanatory systems. In the second case, the banking system was able to specify the counterexamples </w:t>
-      </w:r>
-      <w:r>
-        <w:rPr>
-          <w:rFonts w:cstheme="minorHAnsi"/>
-        </w:rPr>
-        <w:t>related</w:t>
-      </w:r>
-      <w:r>
-        <w:rPr>
-          <w:rFonts w:cstheme="minorHAnsi"/>
-        </w:rPr>
-        <w:t xml:space="preserve"> to </w:t>
-      </w:r>
-      <w:r>
-        <w:rPr>
-          <w:rFonts w:cstheme="minorHAnsi"/>
-        </w:rPr>
-        <w:t>customer’s</w:t>
-      </w:r>
-      <w:r>
-        <w:rPr>
-          <w:rFonts w:cstheme="minorHAnsi"/>
-        </w:rPr>
-        <w:t xml:space="preserve"> features led to be declined. As such, the main purpose of a counterfactual explanation system is to identify counterfactual cases by checking whether the judgment outcome changes when the values </w:t>
+        <w:t xml:space="preserve">[Slide 12] Counterfactual explanatory systems, on the other hand, are more purposive explanatory systems. In the second case, the banking system was able to specify the counterexamples related to customer’s features led to be declined. As such, the main purpose of a counterfactual explanation system is to identify counterfactual cases by checking whether the judgment outcome changes when the values </w:t>
       </w:r>
       <w:r>
         <w:rPr>
@@ -558,13 +516,7 @@
         <w:rPr>
           <w:rFonts w:cstheme="minorHAnsi"/>
         </w:rPr>
-        <w:t xml:space="preserve"> the cases included in the existing rules change.</w:t>
-      </w:r>
-      <w:r>
-        <w:rPr>
-          <w:rFonts w:cstheme="minorHAnsi"/>
-        </w:rPr>
-        <w:t xml:space="preserve"> </w:t>
+        <w:t xml:space="preserve"> the cases included in the existing rules change. </w:t>
       </w:r>
     </w:p>
     <w:p>
@@ -618,7 +570,6 @@
         </w:rPr>
         <w:t xml:space="preserve">[Slide 14] The authors propose a new approach that integrates the two systems mentioned so </w:t>
       </w:r>
-      <w:proofErr w:type="gramStart"/>
       <w:r>
         <w:rPr>
           <w:rFonts w:ascii="Calibri" w:hAnsi="Calibri" w:cs="Calibri"/>
@@ -633,7 +584,6 @@
         </w:rPr>
         <w:t xml:space="preserve"> but</w:t>
       </w:r>
-      <w:proofErr w:type="gramEnd"/>
       <w:r>
         <w:rPr>
           <w:rFonts w:cstheme="minorHAnsi"/>
@@ -679,7 +629,6 @@
         </w:rPr>
         <w:t xml:space="preserve"> that complements each other. </w:t>
       </w:r>
-      <w:proofErr w:type="gramStart"/>
       <w:r>
         <w:rPr>
           <w:rFonts w:ascii="Calibri" w:hAnsi="Calibri" w:cs="Calibri"/>
@@ -687,7 +636,6 @@
         </w:rPr>
         <w:t>So</w:t>
       </w:r>
-      <w:proofErr w:type="gramEnd"/>
       <w:r>
         <w:rPr>
           <w:rFonts w:cstheme="minorHAnsi"/>
@@ -809,90 +757,20 @@
         <w:rPr>
           <w:rFonts w:cstheme="minorHAnsi"/>
         </w:rPr>
-        <w:t xml:space="preserve"> </w:t>
-      </w:r>
-      <w:proofErr w:type="spellStart"/>
-      <w:r>
-        <w:rPr>
-          <w:rFonts w:cstheme="minorHAnsi"/>
-        </w:rPr>
-        <w:t>GeneticRule</w:t>
-      </w:r>
-      <w:proofErr w:type="spellEnd"/>
-      <w:r>
-        <w:rPr>
-          <w:rFonts w:cstheme="minorHAnsi"/>
-        </w:rPr>
-        <w:t xml:space="preserve">, </w:t>
-      </w:r>
-      <w:proofErr w:type="spellStart"/>
-      <w:r>
-        <w:rPr>
-          <w:rFonts w:cstheme="minorHAnsi"/>
-        </w:rPr>
-        <w:t>GeneticCF</w:t>
-      </w:r>
-      <w:proofErr w:type="spellEnd"/>
-      <w:r>
-        <w:rPr>
-          <w:rFonts w:cstheme="minorHAnsi"/>
-        </w:rPr>
-        <w:t xml:space="preserve">, and </w:t>
-      </w:r>
-      <w:proofErr w:type="spellStart"/>
-      <w:r>
-        <w:rPr>
-          <w:rFonts w:cstheme="minorHAnsi"/>
-        </w:rPr>
-        <w:t>GreedyCF</w:t>
-      </w:r>
-      <w:proofErr w:type="spellEnd"/>
-      <w:r>
-        <w:rPr>
-          <w:rFonts w:cstheme="minorHAnsi"/>
-        </w:rPr>
-        <w:t xml:space="preserve">. </w:t>
-      </w:r>
-      <w:proofErr w:type="spellStart"/>
-      <w:r>
-        <w:rPr>
-          <w:rFonts w:cstheme="minorHAnsi"/>
-        </w:rPr>
-        <w:t>GeneticRule</w:t>
-      </w:r>
-      <w:proofErr w:type="spellEnd"/>
-      <w:r>
-        <w:rPr>
-          <w:rFonts w:cstheme="minorHAnsi"/>
-        </w:rPr>
-        <w:t xml:space="preserve"> is the base, and the others extend it with counterfactual explanations. </w:t>
-      </w:r>
-    </w:p>
-    <w:p>
-      <w:pPr>
-        <w:rPr>
-          <w:rFonts w:cstheme="minorHAnsi"/>
-        </w:rPr>
-      </w:pPr>
-      <w:r>
-        <w:rPr>
-          <w:rFonts w:cstheme="minorHAnsi"/>
-        </w:rPr>
-        <w:t xml:space="preserve">[Slide 18] Due to time constraints, we recommend that you refer to our report for a detailed explanation, and only a brief explanation of each algorithm will be provided here. First, </w:t>
-      </w:r>
-      <w:proofErr w:type="spellStart"/>
-      <w:r>
-        <w:rPr>
-          <w:rFonts w:cstheme="minorHAnsi"/>
-        </w:rPr>
-        <w:t>GeneticRule</w:t>
-      </w:r>
-      <w:proofErr w:type="spellEnd"/>
-      <w:r>
-        <w:rPr>
-          <w:rFonts w:cstheme="minorHAnsi"/>
-        </w:rPr>
-        <w:t xml:space="preserve"> is the base algorithm of the other two algorithms and is responsible for finding rule combinations from a given data set. The other two algorithms are basically extension algorithms to genetic </w:t>
+        <w:t xml:space="preserve"> GeneticRule, GeneticCF, and GreedyCF. GeneticRule is the base, and the others extend it with counterfactual explanations. </w:t>
+      </w:r>
+    </w:p>
+    <w:p>
+      <w:pPr>
+        <w:rPr>
+          <w:rFonts w:cstheme="minorHAnsi"/>
+        </w:rPr>
+      </w:pPr>
+      <w:r>
+        <w:rPr>
+          <w:rFonts w:cstheme="minorHAnsi"/>
+        </w:rPr>
+        <w:t xml:space="preserve">[Slide 18] Due to time constraints, we recommend that you refer to our report for a detailed explanation, and only a brief explanation of each algorithm will be provided here. First, GeneticRule is the base algorithm of the other two algorithms and is responsible for finding rule combinations from a given data set. The other two algorithms are basically extension algorithms to genetic </w:t>
       </w:r>
       <w:r>
         <w:rPr>
@@ -905,63 +783,7 @@
         <w:rPr>
           <w:rFonts w:cstheme="minorHAnsi"/>
         </w:rPr>
-        <w:t xml:space="preserve"> utilizing counterfactual explanation system through the </w:t>
-      </w:r>
-      <w:proofErr w:type="spellStart"/>
-      <w:r>
-        <w:rPr>
-          <w:rFonts w:cstheme="minorHAnsi"/>
-        </w:rPr>
-        <w:t>CFRules</w:t>
-      </w:r>
-      <w:proofErr w:type="spellEnd"/>
-      <w:r>
-        <w:rPr>
-          <w:rFonts w:cstheme="minorHAnsi"/>
-        </w:rPr>
-        <w:t xml:space="preserve"> function and the </w:t>
-      </w:r>
-      <w:proofErr w:type="spellStart"/>
-      <w:r>
-        <w:rPr>
-          <w:rFonts w:cstheme="minorHAnsi"/>
-        </w:rPr>
-        <w:t>consistentCF</w:t>
-      </w:r>
-      <w:proofErr w:type="spellEnd"/>
-      <w:r>
-        <w:rPr>
-          <w:rFonts w:cstheme="minorHAnsi"/>
-        </w:rPr>
-        <w:t xml:space="preserve"> function. However, </w:t>
-      </w:r>
-      <w:proofErr w:type="spellStart"/>
-      <w:r>
-        <w:rPr>
-          <w:rFonts w:cstheme="minorHAnsi"/>
-        </w:rPr>
-        <w:t>GreedyRuleCF</w:t>
-      </w:r>
-      <w:proofErr w:type="spellEnd"/>
-      <w:r>
-        <w:rPr>
-          <w:rFonts w:cstheme="minorHAnsi"/>
-        </w:rPr>
-        <w:t xml:space="preserve"> differs from </w:t>
-      </w:r>
-      <w:proofErr w:type="spellStart"/>
-      <w:r>
-        <w:rPr>
-          <w:rFonts w:cstheme="minorHAnsi"/>
-        </w:rPr>
-        <w:t>GeneticRuleCF</w:t>
-      </w:r>
-      <w:proofErr w:type="spellEnd"/>
-      <w:r>
-        <w:rPr>
-          <w:rFonts w:cstheme="minorHAnsi"/>
-        </w:rPr>
-        <w:t xml:space="preserve"> in that it tries to achieve minimum cardinality by including only the optimal fit among candidates.</w:t>
+        <w:t xml:space="preserve"> utilizing counterfactual explanation system through the CFRules function and the consistentCF function. However, GreedyRuleCF differs from GeneticRuleCF in that it tries to achieve minimum cardinality by including only the optimal fit among candidates.</w:t>
       </w:r>
     </w:p>
     <w:p>
@@ -1001,21 +823,7 @@
         <w:rPr>
           <w:rFonts w:cstheme="minorHAnsi"/>
         </w:rPr>
-        <w:t xml:space="preserve">[Slide 20] The four data sets shown in the table above were used to evaluate the algorithm. As you go from left to right, you can see that the data set becomes more complex and atypical. Note that the counterfactual explanation model applied to the newly introduced algorithm was considered a black box and was reflected in the form of borrowing the </w:t>
-      </w:r>
-      <w:proofErr w:type="spellStart"/>
-      <w:r>
-        <w:rPr>
-          <w:rFonts w:cstheme="minorHAnsi"/>
-        </w:rPr>
-        <w:t>GeCo</w:t>
-      </w:r>
-      <w:proofErr w:type="spellEnd"/>
-      <w:r>
-        <w:rPr>
-          <w:rFonts w:cstheme="minorHAnsi"/>
-        </w:rPr>
-        <w:t xml:space="preserve"> model after evaluating 13 existing models. As benchmarking </w:t>
+        <w:t xml:space="preserve">[Slide 20] The four data sets shown in the table above were used to evaluate the algorithm. As you go from left to right, you can see that the data set becomes more complex and atypical. Note that the counterfactual explanation model applied to the newly introduced algorithm was considered a black box and was reflected in the form of borrowing the GeCo model after evaluating 13 existing models. As benchmarking </w:t>
       </w:r>
       <w:r>
         <w:rPr>
@@ -1043,21 +851,12 @@
         </w:rPr>
         <w:t xml:space="preserve"> Anchor and </w:t>
       </w:r>
-      <w:proofErr w:type="spellStart"/>
-      <w:r>
-        <w:rPr>
-          <w:rFonts w:ascii="Calibri" w:hAnsi="Calibri" w:cs="Calibri"/>
-          <w:color w:val="000000"/>
-        </w:rPr>
-        <w:t>MinSetCover</w:t>
-      </w:r>
-      <w:proofErr w:type="spellEnd"/>
-      <w:r>
-        <w:rPr>
-          <w:rFonts w:ascii="Calibri" w:hAnsi="Calibri" w:cs="Calibri"/>
-          <w:color w:val="000000"/>
-        </w:rPr>
-        <w:t xml:space="preserve"> systems</w:t>
+      <w:r>
+        <w:rPr>
+          <w:rFonts w:ascii="Calibri" w:hAnsi="Calibri" w:cs="Calibri"/>
+          <w:color w:val="000000"/>
+        </w:rPr>
+        <w:t>MinSetCover systems</w:t>
       </w:r>
       <w:r>
         <w:rPr>
@@ -1355,46 +1154,7 @@
         <w:rPr>
           <w:rFonts w:cstheme="minorHAnsi"/>
         </w:rPr>
-        <w:t xml:space="preserve">[Slide 25] The authors presented the limitations of the algorithm they developed, and the improvements needed in the future, organized into the five above. However, these limitations are ultimately based on the lack of generality of the </w:t>
-      </w:r>
-      <w:r>
-        <w:rPr>
-          <w:rFonts w:ascii="Calibri" w:hAnsi="Calibri" w:cs="Calibri"/>
-          <w:color w:val="000000"/>
-        </w:rPr>
-        <w:t>data set</w:t>
-      </w:r>
-      <w:r>
-        <w:rPr>
-          <w:rFonts w:cstheme="minorHAnsi"/>
-        </w:rPr>
-        <w:t xml:space="preserve"> </w:t>
-      </w:r>
-      <w:r>
-        <w:rPr>
-          <w:rFonts w:ascii="Calibri" w:hAnsi="Calibri" w:cs="Calibri"/>
-          <w:color w:val="000000"/>
-        </w:rPr>
-        <w:t>and the</w:t>
-      </w:r>
-      <w:r>
-        <w:rPr>
-          <w:rFonts w:cstheme="minorHAnsi"/>
-        </w:rPr>
-        <w:t xml:space="preserve"> classifier. Due to this constraint, the algorithm may not be practical in practice, and there are also questions as to whether the prerequisite 'Duality' can be maintained when the reality of the data is added. </w:t>
-      </w:r>
-      <w:r>
-        <w:rPr>
-          <w:rFonts w:ascii="Calibri" w:hAnsi="Calibri" w:cs="Calibri"/>
-          <w:color w:val="000000"/>
-        </w:rPr>
-        <w:t>Furthermore,</w:t>
-      </w:r>
-      <w:r>
-        <w:rPr>
-          <w:rFonts w:cstheme="minorHAnsi"/>
-        </w:rPr>
-        <w:t xml:space="preserve"> because the counterfactual explanation model relies heavily on the black box, the newly developed algorithm is ultimately incomplete.</w:t>
+        <w:t>[Slide 25] The authors presented the limitations of the algorithm they developed, and the improvements needed in the future, organized into the five above. However, these limitations are ultimately based on the lack of generality of the data set and the classifier. Due to this constraint, the algorithm may not be practical in practice, and the validity of the algorithm may weaken. Furthermore, because the counterfactual explanation model relies heavily on the black box, the newly developed algorithm is ultimately incomplete.</w:t>
       </w:r>
     </w:p>
     <w:p>

</xml_diff>